<commit_message>
cambios en formato de inscripcion
</commit_message>
<xml_diff>
--- a/Formato de inscripción Encuentro ECE2i 2023 (1) (1).docx
+++ b/Formato de inscripción Encuentro ECE2i 2023 (1) (1).docx
@@ -3807,7 +3807,25 @@
         <w:rPr>
           <w:color w:val="000000" w:themeColor="text1"/>
         </w:rPr>
-        <w:t xml:space="preserve">, prevención, cooperación </w:t>
+        <w:t>, prevención, cooperación</w:t>
+      </w:r>
+      <w:r>
+        <w:rPr>
+          <w:color w:val="000000" w:themeColor="text1"/>
+        </w:rPr>
+        <w:t>,</w:t>
+      </w:r>
+      <w:r>
+        <w:rPr>
+          <w:color w:val="000000" w:themeColor="text1"/>
+        </w:rPr>
+        <w:t xml:space="preserve"> </w:t>
+      </w:r>
+      <w:r>
+        <w:rPr>
+          <w:color w:val="000000" w:themeColor="text1"/>
+        </w:rPr>
+        <w:t>Backend</w:t>
       </w:r>
     </w:p>
     <w:p>
@@ -4534,7 +4552,19 @@
         <w:rPr>
           <w:color w:val="000000" w:themeColor="text1"/>
         </w:rPr>
-        <w:t xml:space="preserve">Diseñar módulos </w:t>
+        <w:t>Diseñar</w:t>
+      </w:r>
+      <w:r>
+        <w:rPr>
+          <w:color w:val="000000" w:themeColor="text1"/>
+        </w:rPr>
+        <w:t xml:space="preserve"> Backend de la aplicación,</w:t>
+      </w:r>
+      <w:r>
+        <w:rPr>
+          <w:color w:val="000000" w:themeColor="text1"/>
+        </w:rPr>
+        <w:t xml:space="preserve"> módulos </w:t>
       </w:r>
       <w:r>
         <w:rPr>
@@ -4558,7 +4588,7 @@
         <w:rPr>
           <w:color w:val="000000" w:themeColor="text1"/>
         </w:rPr>
-        <w:t>Establecer un tablero donde se visualicen publicaciones relacionadas con la salud mental y se promueva la interacción comunitaria.</w:t>
+        <w:t>Plantear los esprints en los que se va a llevar a cabo la construcción de la aplicación.</w:t>
       </w:r>
     </w:p>
     <w:p>
@@ -4576,7 +4606,49 @@
         <w:rPr>
           <w:color w:val="000000" w:themeColor="text1"/>
         </w:rPr>
-        <w:t>Implementar un sistema de chat en vivo para facilitar la comunicación en tiempo real entre el usuario y el profesional.</w:t>
+        <w:t>Implementar</w:t>
+      </w:r>
+      <w:r>
+        <w:rPr>
+          <w:color w:val="000000" w:themeColor="text1"/>
+        </w:rPr>
+        <w:t xml:space="preserve"> y conectar con backend</w:t>
+      </w:r>
+      <w:r>
+        <w:rPr>
+          <w:color w:val="000000" w:themeColor="text1"/>
+        </w:rPr>
+        <w:t xml:space="preserve"> </w:t>
+      </w:r>
+      <w:r>
+        <w:rPr>
+          <w:color w:val="000000" w:themeColor="text1"/>
+        </w:rPr>
+        <w:t xml:space="preserve">todos los módulos requeridos para el correcto funcionamiento de la </w:t>
+      </w:r>
+      <w:r>
+        <w:rPr>
+          <w:color w:val="000000" w:themeColor="text1"/>
+        </w:rPr>
+        <w:t>aplicación</w:t>
+      </w:r>
+    </w:p>
+    <w:p>
+      <w:pPr>
+        <w:pStyle w:val="Prrafodelista"/>
+        <w:numPr>
+          <w:ilvl w:val="0"/>
+          <w:numId w:val="6"/>
+        </w:numPr>
+        <w:rPr>
+          <w:color w:val="000000" w:themeColor="text1"/>
+        </w:rPr>
+      </w:pPr>
+      <w:r>
+        <w:rPr>
+          <w:color w:val="000000" w:themeColor="text1"/>
+        </w:rPr>
+        <w:t>Realizar las pruebas y ajustes correspondientes antes de lanzar a producción.</w:t>
       </w:r>
     </w:p>
     <w:p>
@@ -4706,27 +4778,33 @@
         <w:rPr>
           <w:color w:val="000000" w:themeColor="text1"/>
         </w:rPr>
-        <w:t xml:space="preserve">Se empleará un enfoque de desarrollo ágil, dividiendo el proyecto en </w:t>
-      </w:r>
-      <w:proofErr w:type="spellStart"/>
-      <w:r>
-        <w:rPr>
-          <w:color w:val="000000" w:themeColor="text1"/>
-        </w:rPr>
-        <w:t>Sprint</w:t>
-      </w:r>
-      <w:r>
-        <w:rPr>
-          <w:color w:val="000000" w:themeColor="text1"/>
-        </w:rPr>
-        <w:t>s</w:t>
-      </w:r>
-      <w:proofErr w:type="spellEnd"/>
-      <w:r>
-        <w:rPr>
-          <w:color w:val="000000" w:themeColor="text1"/>
-        </w:rPr>
-        <w:t xml:space="preserve"> que corresponden a las tres etapas mencionadas.</w:t>
+        <w:t xml:space="preserve">Se opto por el marco de trabajo </w:t>
+      </w:r>
+      <w:r>
+        <w:rPr>
+          <w:color w:val="000000" w:themeColor="text1"/>
+        </w:rPr>
+        <w:t>SCRUM que</w:t>
+      </w:r>
+      <w:r>
+        <w:rPr>
+          <w:color w:val="000000" w:themeColor="text1"/>
+        </w:rPr>
+        <w:t xml:space="preserve"> es una metodología ágil que permite, la entrega de avances funcionales a lo largo del </w:t>
+      </w:r>
+      <w:proofErr w:type="gramStart"/>
+      <w:r>
+        <w:rPr>
+          <w:color w:val="000000" w:themeColor="text1"/>
+        </w:rPr>
+        <w:t>proyecto</w:t>
+      </w:r>
+      <w:proofErr w:type="gramEnd"/>
+      <w:r>
+        <w:rPr>
+          <w:color w:val="000000" w:themeColor="text1"/>
+        </w:rPr>
+        <w:t xml:space="preserve"> además, es una metodología que tolera el cambio por lo cual se adapta a lo requerido </w:t>
       </w:r>
     </w:p>
     <w:p>

</xml_diff>